<commit_message>
trocando as musicas e filmes
</commit_message>
<xml_diff>
--- a/Vingadores.docx
+++ b/Vingadores.docx
@@ -38,6 +38,11 @@
     <w:p>
       <w:r>
         <w:t>Planeta dos macacos</w:t>
+      </w:r>
+    </w:p>
+    <w:p>
+      <w:r>
+        <w:t>Mad max</w:t>
       </w:r>
     </w:p>
     <w:p/>

</xml_diff>